<commit_message>
adding modified lit review to report doc
</commit_message>
<xml_diff>
--- a/Report/LiteratureReview-TEMP.docx
+++ b/Report/LiteratureReview-TEMP.docx
@@ -21,24 +21,13 @@
       <w:bookmarkEnd w:id="0"/>
     </w:p>
     <w:p>
-      <w:pPr>
-        <w:rPr>
-          <w:highlight w:val="red"/>
-        </w:rPr>
-      </w:pPr>
       <w:commentRangeStart w:id="1"/>
       <w:r>
-        <w:rPr>
-          <w:highlight w:val="red"/>
-        </w:rPr>
         <w:t>There is currently a need for the critical care unit to start prioritising patients who need to see a dietitian because there are insufficient resources for every patient to see a dietitian and the patients who need to see a dietitian the most may currently miss out. This is because it is very difficult for the critical care unit staff to efficiently prioritize patients.</w:t>
       </w:r>
     </w:p>
     <w:p>
       <w:r>
-        <w:rPr>
-          <w:highlight w:val="red"/>
-        </w:rPr>
         <w:t>So, developing a feeding dashboard which will flag the patients who need to see the dietitian, will aid the staff significantly, optimising and increasing healthcare resources due to less time needed to prioritize patients this will make sure that patients with a greater need get the help required.</w:t>
       </w:r>
       <w:commentRangeEnd w:id="1"/>
@@ -153,39 +142,7 @@
           <w:rFonts w:cstheme="minorHAnsi"/>
           <w:shd w:val="clear" w:color="auto" w:fill="FFFFFF"/>
         </w:rPr>
-        <w:t>stakeholders (</w:t>
-      </w:r>
-      <w:proofErr w:type="spellStart"/>
-      <w:r>
-        <w:rPr>
-          <w:rFonts w:cstheme="minorHAnsi"/>
-          <w:shd w:val="clear" w:color="auto" w:fill="FFFFFF"/>
-        </w:rPr>
-        <w:t>Karrenbauer</w:t>
-      </w:r>
-      <w:proofErr w:type="spellEnd"/>
-      <w:r>
-        <w:rPr>
-          <w:rFonts w:cstheme="minorHAnsi"/>
-          <w:shd w:val="clear" w:color="auto" w:fill="FFFFFF"/>
-        </w:rPr>
-        <w:t xml:space="preserve">, </w:t>
-      </w:r>
-      <w:proofErr w:type="spellStart"/>
-      <w:r>
-        <w:rPr>
-          <w:rFonts w:cstheme="minorHAnsi"/>
-          <w:shd w:val="clear" w:color="auto" w:fill="FFFFFF"/>
-        </w:rPr>
-        <w:t>Wiesche</w:t>
-      </w:r>
-      <w:proofErr w:type="spellEnd"/>
-      <w:r>
-        <w:rPr>
-          <w:rFonts w:cstheme="minorHAnsi"/>
-          <w:shd w:val="clear" w:color="auto" w:fill="FFFFFF"/>
-        </w:rPr>
-        <w:t xml:space="preserve"> and Krcmar, 2019)</w:t>
+        <w:t>stakeholders (Karrenbauer, Wiesche and Krcmar, 2019)</w:t>
       </w:r>
       <w:r>
         <w:rPr>
@@ -422,7 +379,19 @@
     </w:p>
     <w:p>
       <w:r>
-        <w:t xml:space="preserve">MIMIC-II very closely resembles the nutrition dashboard that we are looking to develop. We are also looking to use many metrics of patient data, but rather than simply develop a database we are looking to create an interactive GUI. </w:t>
+        <w:t>MIMIC-II</w:t>
+      </w:r>
+      <w:r>
+        <w:t>’s functionality</w:t>
+      </w:r>
+      <w:r>
+        <w:t xml:space="preserve"> very closely resembles the nutrition dashboard that we are looking to develop. We are also looking to use many metrics of patient data, but rather than simply develop a database</w:t>
+      </w:r>
+      <w:r>
+        <w:t>,</w:t>
+      </w:r>
+      <w:r>
+        <w:t xml:space="preserve"> we are looking to create an interactive GUI. </w:t>
       </w:r>
       <w:r>
         <w:t xml:space="preserve">Therefore, </w:t>
@@ -462,14 +431,9 @@
       </w:pPr>
       <w:bookmarkStart w:id="8" w:name="_Toc159485729"/>
       <w:r>
-        <w:t xml:space="preserve">NHS - </w:t>
-      </w:r>
-      <w:proofErr w:type="spellStart"/>
-      <w:r>
-        <w:t>SystmOne</w:t>
+        <w:t>NHS - SystmOne</w:t>
       </w:r>
       <w:bookmarkEnd w:id="8"/>
-      <w:proofErr w:type="spellEnd"/>
     </w:p>
     <w:p>
       <w:r>
@@ -501,90 +465,60 @@
           <w:i/>
           <w:iCs/>
         </w:rPr>
-        <w:t xml:space="preserve">EMIS Web, </w:t>
-      </w:r>
-      <w:proofErr w:type="spellStart"/>
+        <w:t xml:space="preserve">EMIS Web, SystmOne </w:t>
+      </w:r>
+      <w:r>
+        <w:t>(TPP, 2024)</w:t>
+      </w:r>
       <w:r>
         <w:rPr>
           <w:i/>
           <w:iCs/>
         </w:rPr>
-        <w:t>SystmOne</w:t>
-      </w:r>
-      <w:proofErr w:type="spellEnd"/>
+        <w:t xml:space="preserve"> </w:t>
+      </w:r>
+      <w:r>
+        <w:t xml:space="preserve">and </w:t>
+      </w:r>
       <w:r>
         <w:rPr>
           <w:i/>
           <w:iCs/>
         </w:rPr>
-        <w:t xml:space="preserve"> </w:t>
-      </w:r>
-      <w:r>
-        <w:t>(TPP, 2024)</w:t>
+        <w:t xml:space="preserve">Vision </w:t>
+      </w:r>
+      <w:r>
+        <w:t>(GP Training Support, 2016)</w:t>
       </w:r>
       <w:r>
         <w:rPr>
           <w:i/>
           <w:iCs/>
         </w:rPr>
-        <w:t xml:space="preserve"> </w:t>
-      </w:r>
-      <w:r>
-        <w:t xml:space="preserve">and </w:t>
-      </w:r>
-      <w:r>
+        <w:t xml:space="preserve">. </w:t>
+      </w:r>
+      <w:r>
+        <w:t>These products bear a visual resemblance to the dashboard which we will be looking to develop.</w:t>
+      </w:r>
+    </w:p>
+    <w:p>
+      <w:pPr>
         <w:rPr>
           <w:i/>
           <w:iCs/>
         </w:rPr>
-        <w:t xml:space="preserve">Vision </w:t>
-      </w:r>
-      <w:r>
-        <w:t>(GP Training Support, 2016)</w:t>
-      </w:r>
+      </w:pPr>
       <w:r>
         <w:rPr>
           <w:i/>
           <w:iCs/>
         </w:rPr>
-        <w:t xml:space="preserve">. </w:t>
-      </w:r>
-      <w:r>
-        <w:t>These products bear a visual resemblance to the dashboard which we will be looking to develop.</w:t>
-      </w:r>
-    </w:p>
-    <w:p>
-      <w:pPr>
-        <w:rPr>
-          <w:i/>
-          <w:iCs/>
-        </w:rPr>
-      </w:pPr>
-      <w:proofErr w:type="spellStart"/>
-      <w:r>
-        <w:rPr>
-          <w:i/>
-          <w:iCs/>
-        </w:rPr>
-        <w:t>SystmOne</w:t>
-      </w:r>
-      <w:proofErr w:type="spellEnd"/>
-      <w:r>
-        <w:rPr>
-          <w:i/>
-          <w:iCs/>
-        </w:rPr>
-        <w:t>:</w:t>
-      </w:r>
-    </w:p>
-    <w:p>
-      <w:proofErr w:type="spellStart"/>
-      <w:r>
-        <w:t>SystmOne</w:t>
-      </w:r>
-      <w:proofErr w:type="spellEnd"/>
-      <w:r>
-        <w:t xml:space="preserve"> facilitates access to both patients and medical staff. Patients can use the service to register or change their details, as well as being able to order prescriptions. </w:t>
+        <w:t>SystmOne:</w:t>
+      </w:r>
+    </w:p>
+    <w:p>
+      <w:r>
+        <w:t xml:space="preserve">SystmOne facilitates access to both patients and medical staff. Patients can use the service to register or change their details, as well as being able to order prescriptions. </w:t>
       </w:r>
     </w:p>
     <w:p>
@@ -752,29 +686,13 @@
     </w:p>
     <w:p>
       <w:r>
-        <w:t xml:space="preserve">Fig 1.0 – A snapshot of the Clinical Record Viewer in </w:t>
-      </w:r>
-      <w:proofErr w:type="spellStart"/>
-      <w:r>
-        <w:t>SystmOne</w:t>
-      </w:r>
-      <w:proofErr w:type="spellEnd"/>
-      <w:r>
-        <w:t xml:space="preserve"> (Adewunmi, 2014). </w:t>
+        <w:t xml:space="preserve">Fig 1.0 – A snapshot of the Clinical Record Viewer in SystmOne (Adewunmi, 2014). </w:t>
       </w:r>
     </w:p>
     <w:p/>
     <w:p>
       <w:r>
-        <w:t xml:space="preserve">In Fig 1.0, we can what the </w:t>
-      </w:r>
-      <w:proofErr w:type="spellStart"/>
-      <w:r>
-        <w:t>SystmOne</w:t>
-      </w:r>
-      <w:proofErr w:type="spellEnd"/>
-      <w:r>
-        <w:t xml:space="preserve"> application looks like while running on a staff computer. The user is presented with a Graphical User Interface, which has many features that we can use as inspiration for our dashboard:</w:t>
+        <w:t>In Fig 1.0, we can what the SystmOne application looks like while running on a staff computer. The user is presented with a Graphical User Interface, which has many features that we can use as inspiration for our dashboard:</w:t>
       </w:r>
     </w:p>
     <w:p>
@@ -1029,43 +947,14 @@
           <w:szCs w:val="22"/>
         </w:rPr>
       </w:pPr>
-      <w:proofErr w:type="spellStart"/>
-      <w:r>
-        <w:rPr>
-          <w:rFonts w:asciiTheme="minorHAnsi" w:hAnsiTheme="minorHAnsi" w:cstheme="minorHAnsi"/>
-          <w:sz w:val="22"/>
-          <w:szCs w:val="22"/>
-        </w:rPr>
-        <w:t>Karrenbauer</w:t>
-      </w:r>
-      <w:proofErr w:type="spellEnd"/>
-      <w:r>
-        <w:rPr>
-          <w:rFonts w:asciiTheme="minorHAnsi" w:hAnsiTheme="minorHAnsi" w:cstheme="minorHAnsi"/>
-          <w:sz w:val="22"/>
-          <w:szCs w:val="22"/>
-        </w:rPr>
-        <w:t xml:space="preserve">, J., </w:t>
-      </w:r>
-      <w:proofErr w:type="spellStart"/>
-      <w:r>
-        <w:rPr>
-          <w:rFonts w:asciiTheme="minorHAnsi" w:hAnsiTheme="minorHAnsi" w:cstheme="minorHAnsi"/>
-          <w:sz w:val="22"/>
-          <w:szCs w:val="22"/>
-        </w:rPr>
-        <w:t>Wiesche</w:t>
-      </w:r>
-      <w:proofErr w:type="spellEnd"/>
-      <w:r>
-        <w:rPr>
-          <w:rFonts w:asciiTheme="minorHAnsi" w:hAnsiTheme="minorHAnsi" w:cstheme="minorHAnsi"/>
-          <w:sz w:val="22"/>
-          <w:szCs w:val="22"/>
-        </w:rPr>
-        <w:t>, M. and Krcmar, H. (2019) Understanding the Benefits of Agile Software Development in Regulated Environments. </w:t>
-      </w:r>
-      <w:proofErr w:type="spellStart"/>
+      <w:r>
+        <w:rPr>
+          <w:rFonts w:asciiTheme="minorHAnsi" w:hAnsiTheme="minorHAnsi" w:cstheme="minorHAnsi"/>
+          <w:sz w:val="22"/>
+          <w:szCs w:val="22"/>
+        </w:rPr>
+        <w:t>Karrenbauer, J., Wiesche, M. and Krcmar, H. (2019) Understanding the Benefits of Agile Software Development in Regulated Environments. </w:t>
+      </w:r>
       <w:r>
         <w:rPr>
           <w:rFonts w:asciiTheme="minorHAnsi" w:hAnsiTheme="minorHAnsi" w:cstheme="minorHAnsi"/>
@@ -1074,18 +963,7 @@
           <w:sz w:val="22"/>
           <w:szCs w:val="22"/>
         </w:rPr>
-        <w:t>Wirtschaftsinformatik</w:t>
-      </w:r>
-      <w:proofErr w:type="spellEnd"/>
-      <w:r>
-        <w:rPr>
-          <w:rFonts w:asciiTheme="minorHAnsi" w:hAnsiTheme="minorHAnsi" w:cstheme="minorHAnsi"/>
-          <w:i/>
-          <w:iCs/>
-          <w:sz w:val="22"/>
-          <w:szCs w:val="22"/>
-        </w:rPr>
-        <w:t xml:space="preserve"> 2019 Proceedings</w:t>
+        <w:t>Wirtschaftsinformatik 2019 Proceedings</w:t>
       </w:r>
       <w:r>
         <w:rPr>
@@ -1321,25 +1199,7 @@
           <w:sz w:val="22"/>
           <w:szCs w:val="22"/>
         </w:rPr>
-        <w:t xml:space="preserve"> [online]. </w:t>
-      </w:r>
-      <w:proofErr w:type="spellStart"/>
-      <w:r>
-        <w:rPr>
-          <w:rFonts w:asciiTheme="minorHAnsi" w:hAnsiTheme="minorHAnsi" w:cstheme="minorHAnsi"/>
-          <w:sz w:val="22"/>
-          <w:szCs w:val="22"/>
-        </w:rPr>
-        <w:t>Packt</w:t>
-      </w:r>
-      <w:proofErr w:type="spellEnd"/>
-      <w:r>
-        <w:rPr>
-          <w:rFonts w:asciiTheme="minorHAnsi" w:hAnsiTheme="minorHAnsi" w:cstheme="minorHAnsi"/>
-          <w:sz w:val="22"/>
-          <w:szCs w:val="22"/>
-        </w:rPr>
-        <w:t xml:space="preserve"> Publishing Ltd. Available from: https://books.google.co.uk/books?hl=en&amp;lr=&amp;id=2kBbDwAAQBAJ&amp;oi=fnd&amp;pg=PP1&amp;dq=tkInter&amp;ots=NgppXWINnl&amp;sig=1G9Rr3C3mGPDv757_ZZdg1cuk60&amp;redir_esc=y#v=onepage&amp;q=tkInter&amp;f=false [Accessed 12 February 2024].</w:t>
+        <w:t> [online]. Packt Publishing Ltd. Available from: https://books.google.co.uk/books?hl=en&amp;lr=&amp;id=2kBbDwAAQBAJ&amp;oi=fnd&amp;pg=PP1&amp;dq=tkInter&amp;ots=NgppXWINnl&amp;sig=1G9Rr3C3mGPDv757_ZZdg1cuk60&amp;redir_esc=y#v=onepage&amp;q=tkInter&amp;f=false [Accessed 12 February 2024].</w:t>
       </w:r>
     </w:p>
     <w:p>
@@ -1552,25 +1412,7 @@
           <w:sz w:val="22"/>
           <w:szCs w:val="22"/>
         </w:rPr>
-        <w:t xml:space="preserve">TPP (2024) </w:t>
-      </w:r>
-      <w:proofErr w:type="spellStart"/>
-      <w:r>
-        <w:rPr>
-          <w:rFonts w:asciiTheme="minorHAnsi" w:hAnsiTheme="minorHAnsi" w:cstheme="minorHAnsi"/>
-          <w:sz w:val="22"/>
-          <w:szCs w:val="22"/>
-        </w:rPr>
-        <w:t>SystmOne</w:t>
-      </w:r>
-      <w:proofErr w:type="spellEnd"/>
-      <w:r>
-        <w:rPr>
-          <w:rFonts w:asciiTheme="minorHAnsi" w:hAnsiTheme="minorHAnsi" w:cstheme="minorHAnsi"/>
-          <w:sz w:val="22"/>
-          <w:szCs w:val="22"/>
-        </w:rPr>
-        <w:t>. Available from: https://tpp-uk.com/products/ [Accessed 11/02/2024].</w:t>
+        <w:t>TPP (2024) SystmOne. Available from: https://tpp-uk.com/products/ [Accessed 11/02/2024].</w:t>
       </w:r>
     </w:p>
     <w:p>
@@ -1611,9 +1453,51 @@
           <w:sz w:val="22"/>
           <w:szCs w:val="22"/>
         </w:rPr>
-        <w:t>A Critical Appraisal of the Summary Care Record (</w:t>
-      </w:r>
-      <w:proofErr w:type="spellStart"/>
+        <w:t>A Critical Appraisal of the Summary Care Record (Scr) Scheme in England</w:t>
+      </w:r>
+      <w:r>
+        <w:rPr>
+          <w:rFonts w:asciiTheme="minorHAnsi" w:hAnsiTheme="minorHAnsi" w:cstheme="minorHAnsi"/>
+          <w:sz w:val="22"/>
+          <w:szCs w:val="22"/>
+          <w:shd w:val="clear" w:color="auto" w:fill="FFFFFF"/>
+        </w:rPr>
+        <w:t> [online]., p. 5. [Accessed 12 February 2024].</w:t>
+      </w:r>
+    </w:p>
+    <w:p>
+      <w:pPr>
+        <w:pStyle w:val="NormalWeb"/>
+        <w:spacing w:before="0" w:beforeAutospacing="0" w:after="0" w:afterAutospacing="0" w:line="360" w:lineRule="atLeast"/>
+        <w:rPr>
+          <w:rFonts w:asciiTheme="minorHAnsi" w:hAnsiTheme="minorHAnsi" w:cstheme="minorHAnsi"/>
+          <w:sz w:val="22"/>
+          <w:szCs w:val="22"/>
+          <w:shd w:val="clear" w:color="auto" w:fill="FFFFFF"/>
+        </w:rPr>
+      </w:pPr>
+    </w:p>
+    <w:p>
+      <w:pPr>
+        <w:pStyle w:val="NormalWeb"/>
+        <w:spacing w:before="0" w:beforeAutospacing="0" w:after="0" w:afterAutospacing="0" w:line="360" w:lineRule="atLeast"/>
+        <w:rPr>
+          <w:rFonts w:asciiTheme="minorHAnsi" w:hAnsiTheme="minorHAnsi" w:cstheme="minorHAnsi"/>
+          <w:sz w:val="22"/>
+          <w:szCs w:val="22"/>
+          <w:shd w:val="clear" w:color="auto" w:fill="FFFFFF"/>
+        </w:rPr>
+      </w:pPr>
+      <w:r>
+        <w:rPr>
+          <w:rFonts w:asciiTheme="minorHAnsi" w:hAnsiTheme="minorHAnsi" w:cstheme="minorHAnsi"/>
+          <w:sz w:val="22"/>
+          <w:szCs w:val="22"/>
+          <w:shd w:val="clear" w:color="auto" w:fill="FFFFFF"/>
+        </w:rPr>
+        <w:lastRenderedPageBreak/>
+        <w:t>Beck, K. and Andres, C. (2004) </w:t>
+      </w:r>
       <w:r>
         <w:rPr>
           <w:rStyle w:val="Emphasis"/>
@@ -1621,68 +1505,6 @@
           <w:sz w:val="22"/>
           <w:szCs w:val="22"/>
         </w:rPr>
-        <w:t>Scr</w:t>
-      </w:r>
-      <w:proofErr w:type="spellEnd"/>
-      <w:r>
-        <w:rPr>
-          <w:rStyle w:val="Emphasis"/>
-          <w:rFonts w:eastAsiaTheme="majorEastAsia" w:cstheme="minorHAnsi"/>
-          <w:sz w:val="22"/>
-          <w:szCs w:val="22"/>
-        </w:rPr>
-        <w:t>) Scheme in England</w:t>
-      </w:r>
-      <w:r>
-        <w:rPr>
-          <w:rFonts w:asciiTheme="minorHAnsi" w:hAnsiTheme="minorHAnsi" w:cstheme="minorHAnsi"/>
-          <w:sz w:val="22"/>
-          <w:szCs w:val="22"/>
-          <w:shd w:val="clear" w:color="auto" w:fill="FFFFFF"/>
-        </w:rPr>
-        <w:t> [online]., p. 5. [Accessed 12 February 2024].</w:t>
-      </w:r>
-    </w:p>
-    <w:p>
-      <w:pPr>
-        <w:pStyle w:val="NormalWeb"/>
-        <w:spacing w:before="0" w:beforeAutospacing="0" w:after="0" w:afterAutospacing="0" w:line="360" w:lineRule="atLeast"/>
-        <w:rPr>
-          <w:rFonts w:asciiTheme="minorHAnsi" w:hAnsiTheme="minorHAnsi" w:cstheme="minorHAnsi"/>
-          <w:sz w:val="22"/>
-          <w:szCs w:val="22"/>
-          <w:shd w:val="clear" w:color="auto" w:fill="FFFFFF"/>
-        </w:rPr>
-      </w:pPr>
-    </w:p>
-    <w:p>
-      <w:pPr>
-        <w:pStyle w:val="NormalWeb"/>
-        <w:spacing w:before="0" w:beforeAutospacing="0" w:after="0" w:afterAutospacing="0" w:line="360" w:lineRule="atLeast"/>
-        <w:rPr>
-          <w:rFonts w:asciiTheme="minorHAnsi" w:hAnsiTheme="minorHAnsi" w:cstheme="minorHAnsi"/>
-          <w:sz w:val="22"/>
-          <w:szCs w:val="22"/>
-          <w:shd w:val="clear" w:color="auto" w:fill="FFFFFF"/>
-        </w:rPr>
-      </w:pPr>
-      <w:r>
-        <w:rPr>
-          <w:rFonts w:asciiTheme="minorHAnsi" w:hAnsiTheme="minorHAnsi" w:cstheme="minorHAnsi"/>
-          <w:sz w:val="22"/>
-          <w:szCs w:val="22"/>
-          <w:shd w:val="clear" w:color="auto" w:fill="FFFFFF"/>
-        </w:rPr>
-        <w:lastRenderedPageBreak/>
-        <w:t>Beck, K. and Andres, C. (2004) </w:t>
-      </w:r>
-      <w:r>
-        <w:rPr>
-          <w:rStyle w:val="Emphasis"/>
-          <w:rFonts w:eastAsiaTheme="majorEastAsia" w:cstheme="minorHAnsi"/>
-          <w:sz w:val="22"/>
-          <w:szCs w:val="22"/>
-        </w:rPr>
         <w:t>Extreme Programming Explained: Embrace Change</w:t>
       </w:r>
       <w:r>
@@ -1692,47 +1514,7 @@
           <w:szCs w:val="22"/>
           <w:shd w:val="clear" w:color="auto" w:fill="FFFFFF"/>
         </w:rPr>
-        <w:t xml:space="preserve">. 2nd </w:t>
-      </w:r>
-      <w:proofErr w:type="gramStart"/>
-      <w:r>
-        <w:rPr>
-          <w:rFonts w:asciiTheme="minorHAnsi" w:hAnsiTheme="minorHAnsi" w:cstheme="minorHAnsi"/>
-          <w:sz w:val="22"/>
-          <w:szCs w:val="22"/>
-          <w:shd w:val="clear" w:color="auto" w:fill="FFFFFF"/>
-        </w:rPr>
-        <w:t>ed. :</w:t>
-      </w:r>
-      <w:proofErr w:type="gramEnd"/>
-      <w:r>
-        <w:rPr>
-          <w:rFonts w:asciiTheme="minorHAnsi" w:hAnsiTheme="minorHAnsi" w:cstheme="minorHAnsi"/>
-          <w:sz w:val="22"/>
-          <w:szCs w:val="22"/>
-          <w:shd w:val="clear" w:color="auto" w:fill="FFFFFF"/>
-        </w:rPr>
-        <w:t xml:space="preserve"> Addison-</w:t>
-      </w:r>
-      <w:proofErr w:type="spellStart"/>
-      <w:r>
-        <w:rPr>
-          <w:rFonts w:asciiTheme="minorHAnsi" w:hAnsiTheme="minorHAnsi" w:cstheme="minorHAnsi"/>
-          <w:sz w:val="22"/>
-          <w:szCs w:val="22"/>
-          <w:shd w:val="clear" w:color="auto" w:fill="FFFFFF"/>
-        </w:rPr>
-        <w:t>wesley</w:t>
-      </w:r>
-      <w:proofErr w:type="spellEnd"/>
-      <w:r>
-        <w:rPr>
-          <w:rFonts w:asciiTheme="minorHAnsi" w:hAnsiTheme="minorHAnsi" w:cstheme="minorHAnsi"/>
-          <w:sz w:val="22"/>
-          <w:szCs w:val="22"/>
-          <w:shd w:val="clear" w:color="auto" w:fill="FFFFFF"/>
-        </w:rPr>
-        <w:t xml:space="preserve"> Professional.</w:t>
+        <w:t>. 2nd ed. : Addison-wesley Professional.</w:t>
       </w:r>
     </w:p>
     <w:p>
@@ -1867,9 +1649,9 @@
 
 <file path=word/commentsExtended.xml><?xml version="1.0" encoding="utf-8"?>
 <w15:commentsEx xmlns:wpc="http://schemas.microsoft.com/office/word/2010/wordprocessingCanvas" xmlns:cx="http://schemas.microsoft.com/office/drawing/2014/chartex" xmlns:cx1="http://schemas.microsoft.com/office/drawing/2015/9/8/chartex" xmlns:cx2="http://schemas.microsoft.com/office/drawing/2015/10/21/chartex" xmlns:cx3="http://schemas.microsoft.com/office/drawing/2016/5/9/chartex" xmlns:cx4="http://schemas.microsoft.com/office/drawing/2016/5/10/chartex" xmlns:cx5="http://schemas.microsoft.com/office/drawing/2016/5/11/chartex" xmlns:cx6="http://schemas.microsoft.com/office/drawing/2016/5/12/chartex" xmlns:cx7="http://schemas.microsoft.com/office/drawing/2016/5/13/chartex" xmlns:cx8="http://schemas.microsoft.com/office/drawing/2016/5/14/chartex" xmlns:mc="http://schemas.openxmlformats.org/markup-compatibility/2006" xmlns:aink="http://schemas.microsoft.com/office/drawing/2016/ink" xmlns:am3d="http://schemas.microsoft.com/office/drawing/2017/model3d" xmlns:o="urn:schemas-microsoft-com:office:office" xmlns:oel="http://schemas.microsoft.com/office/2019/extlst" xmlns:r="http://schemas.openxmlformats.org/officeDocument/2006/relationships" xmlns:m="http://schemas.openxmlformats.org/officeDocument/2006/math" xmlns:v="urn:schemas-microsoft-com:vml" xmlns:wp14="http://schemas.microsoft.com/office/word/2010/wordprocessingDrawing" xmlns:wp="http://schemas.openxmlformats.org/drawingml/2006/wordprocessingDrawing" xmlns:w10="urn:schemas-microsoft-com:office:word" xmlns:w="http://schemas.openxmlformats.org/wordprocessingml/2006/main" xmlns:w14="http://schemas.microsoft.com/office/word/2010/wordml" xmlns:w15="http://schemas.microsoft.com/office/word/2012/wordml" xmlns:w16cex="http://schemas.microsoft.com/office/word/2018/wordml/cex" xmlns:w16cid="http://schemas.microsoft.com/office/word/2016/wordml/cid" xmlns:w16="http://schemas.microsoft.com/office/word/2018/wordml" xmlns:w16sdtdh="http://schemas.microsoft.com/office/word/2020/wordml/sdtdatahash" xmlns:w16se="http://schemas.microsoft.com/office/word/2015/wordml/symex" xmlns:wpg="http://schemas.microsoft.com/office/word/2010/wordprocessingGroup" xmlns:wpi="http://schemas.microsoft.com/office/word/2010/wordprocessingInk" xmlns:wne="http://schemas.microsoft.com/office/word/2006/wordml" xmlns:wps="http://schemas.microsoft.com/office/word/2010/wordprocessingShape" mc:Ignorable="w14 w15 w16se w16cid w16 w16cex w16sdtdh wp14">
-  <w15:commentEx w15:paraId="52567674" w15:done="0"/>
-  <w15:commentEx w15:paraId="5A0B29A3" w15:done="0"/>
-  <w15:commentEx w15:paraId="794948D3" w15:done="0"/>
+  <w15:commentEx w15:paraId="52567674" w15:done="1"/>
+  <w15:commentEx w15:paraId="5A0B29A3" w15:done="1"/>
+  <w15:commentEx w15:paraId="794948D3" w15:done="1"/>
 </w15:commentsEx>
 </file>
 

</xml_diff>